<commit_message>
Adds tensorflow related slides
</commit_message>
<xml_diff>
--- a/Presentation-Plan.docx
+++ b/Presentation-Plan.docx
@@ -133,7 +133,7 @@
       <w:pPr>
         <w:bidi/>
         <w:rPr>
-          <w:rFonts w:ascii="Adobe Arabic" w:hAnsi="Adobe Arabic" w:cs="Adobe Arabic" w:hint="cs"/>
+          <w:rFonts w:ascii="Adobe Arabic" w:hAnsi="Adobe Arabic" w:cs="Adobe Arabic"/>
           <w:sz w:val="32"/>
           <w:szCs w:val="32"/>
           <w:rtl/>
@@ -155,7 +155,7 @@
       <w:pPr>
         <w:bidi/>
         <w:rPr>
-          <w:rFonts w:ascii="Adobe Arabic" w:hAnsi="Adobe Arabic" w:cs="Adobe Arabic" w:hint="cs"/>
+          <w:rFonts w:ascii="Adobe Arabic" w:hAnsi="Adobe Arabic" w:cs="Adobe Arabic"/>
           <w:sz w:val="32"/>
           <w:szCs w:val="32"/>
           <w:rtl/>
@@ -187,7 +187,7 @@
       <w:pPr>
         <w:bidi/>
         <w:rPr>
-          <w:rFonts w:ascii="Adobe Arabic" w:hAnsi="Adobe Arabic" w:cs="Adobe Arabic" w:hint="cs"/>
+          <w:rFonts w:ascii="Adobe Arabic" w:hAnsi="Adobe Arabic" w:cs="Adobe Arabic"/>
           <w:sz w:val="32"/>
           <w:szCs w:val="32"/>
           <w:rtl/>
@@ -231,7 +231,27 @@
           <w:rtl/>
           <w:lang w:bidi="fa-IR"/>
         </w:rPr>
-        <w:t>که شامل 10000 تا عکس با 10 برچسب(</w:t>
+        <w:t xml:space="preserve">که شامل </w:t>
+      </w:r>
+      <w:r>
+        <w:rPr>
+          <w:rFonts w:ascii="Adobe Arabic" w:hAnsi="Adobe Arabic" w:cs="Adobe Arabic" w:hint="cs"/>
+          <w:sz w:val="32"/>
+          <w:szCs w:val="32"/>
+          <w:rtl/>
+          <w:lang w:bidi="fa-IR"/>
+        </w:rPr>
+        <w:t>5</w:t>
+      </w:r>
+      <w:r>
+        <w:rPr>
+          <w:rFonts w:ascii="Adobe Arabic" w:hAnsi="Adobe Arabic" w:cs="Adobe Arabic" w:hint="cs"/>
+          <w:sz w:val="32"/>
+          <w:szCs w:val="32"/>
+          <w:rtl/>
+          <w:lang w:bidi="fa-IR"/>
+        </w:rPr>
+        <w:t>0000 تا عکس با 10 برچسب(</w:t>
       </w:r>
       <w:r>
         <w:rPr>
@@ -315,7 +335,7 @@
       <w:pPr>
         <w:bidi/>
         <w:rPr>
-          <w:rFonts w:ascii="Adobe Arabic" w:hAnsi="Adobe Arabic" w:cs="Adobe Arabic" w:hint="cs"/>
+          <w:rFonts w:ascii="Adobe Arabic" w:hAnsi="Adobe Arabic" w:cs="Adobe Arabic"/>
           <w:sz w:val="32"/>
           <w:szCs w:val="32"/>
           <w:rtl/>
@@ -376,44 +396,95 @@
       <w:pPr>
         <w:bidi/>
         <w:rPr>
-          <w:rFonts w:ascii="Adobe Arabic" w:hAnsi="Adobe Arabic" w:cs="Adobe Arabic" w:hint="cs"/>
-          <w:sz w:val="32"/>
-          <w:szCs w:val="32"/>
-          <w:rtl/>
-          <w:lang w:bidi="fa-IR"/>
-        </w:rPr>
-      </w:pPr>
-      <w:r>
-        <w:rPr>
-          <w:rFonts w:ascii="Adobe Arabic" w:hAnsi="Adobe Arabic" w:cs="Adobe Arabic" w:hint="cs"/>
-          <w:sz w:val="32"/>
-          <w:szCs w:val="32"/>
-          <w:rtl/>
-          <w:lang w:bidi="fa-IR"/>
-        </w:rPr>
-        <w:t>اما به نظر میاد که این روش کار عاقلانه ای نباشه! مخصوصا وقتی که تعداد داده ها بیشتر بشه...</w:t>
-      </w:r>
-    </w:p>
-    <w:p>
-      <w:pPr>
-        <w:bidi/>
-        <w:rPr>
-          <w:rFonts w:ascii="Adobe Arabic" w:hAnsi="Adobe Arabic" w:cs="Adobe Arabic"/>
-          <w:sz w:val="32"/>
-          <w:szCs w:val="32"/>
-          <w:rtl/>
-          <w:lang w:bidi="fa-IR"/>
-        </w:rPr>
-      </w:pPr>
-      <w:r>
-        <w:rPr>
-          <w:rFonts w:ascii="Adobe Arabic" w:hAnsi="Adobe Arabic" w:cs="Adobe Arabic" w:hint="cs"/>
-          <w:sz w:val="32"/>
-          <w:szCs w:val="32"/>
-          <w:rtl/>
-          <w:lang w:bidi="fa-IR"/>
-        </w:rPr>
-        <w:t xml:space="preserve">روش بهتر اینه که ما با استفاده از داده هایی که داریم (همین 10000 تا عکس) یک سری پارامتر رو استفاده کنیم مثلا طبق نمودار اگر فرض کنید که اون عکس های </w:t>
+          <w:rFonts w:ascii="Adobe Arabic" w:hAnsi="Adobe Arabic" w:cs="Adobe Arabic"/>
+          <w:sz w:val="32"/>
+          <w:szCs w:val="32"/>
+          <w:rtl/>
+          <w:lang w:bidi="fa-IR"/>
+        </w:rPr>
+      </w:pPr>
+      <w:r>
+        <w:rPr>
+          <w:rFonts w:ascii="Adobe Arabic" w:hAnsi="Adobe Arabic" w:cs="Adobe Arabic" w:hint="cs"/>
+          <w:sz w:val="32"/>
+          <w:szCs w:val="32"/>
+          <w:rtl/>
+          <w:lang w:bidi="fa-IR"/>
+        </w:rPr>
+        <w:t xml:space="preserve">اما به نظر میاد که این روش کار </w:t>
+      </w:r>
+      <w:r>
+        <w:rPr>
+          <w:rFonts w:ascii="Adobe Arabic" w:hAnsi="Adobe Arabic" w:cs="Adobe Arabic" w:hint="cs"/>
+          <w:sz w:val="32"/>
+          <w:szCs w:val="32"/>
+          <w:rtl/>
+          <w:lang w:bidi="fa-IR"/>
+        </w:rPr>
+        <w:t>در بیشتر مواقع ناکارآمده</w:t>
+      </w:r>
+      <w:r>
+        <w:rPr>
+          <w:rFonts w:ascii="Adobe Arabic" w:hAnsi="Adobe Arabic" w:cs="Adobe Arabic" w:hint="cs"/>
+          <w:sz w:val="32"/>
+          <w:szCs w:val="32"/>
+          <w:rtl/>
+          <w:lang w:bidi="fa-IR"/>
+        </w:rPr>
+        <w:t xml:space="preserve"> </w:t>
+      </w:r>
+      <w:r>
+        <w:rPr>
+          <w:rFonts w:ascii="Adobe Arabic" w:hAnsi="Adobe Arabic" w:cs="Adobe Arabic" w:hint="cs"/>
+          <w:sz w:val="32"/>
+          <w:szCs w:val="32"/>
+          <w:rtl/>
+          <w:lang w:bidi="fa-IR"/>
+        </w:rPr>
+        <w:t>مخصوصا وقتی که تعداد داده ها بیشتر بشه...</w:t>
+      </w:r>
+    </w:p>
+    <w:p>
+      <w:pPr>
+        <w:bidi/>
+        <w:rPr>
+          <w:rFonts w:ascii="Adobe Arabic" w:hAnsi="Adobe Arabic" w:cs="Adobe Arabic"/>
+          <w:sz w:val="32"/>
+          <w:szCs w:val="32"/>
+          <w:rtl/>
+          <w:lang w:bidi="fa-IR"/>
+        </w:rPr>
+      </w:pPr>
+      <w:r>
+        <w:rPr>
+          <w:rFonts w:ascii="Adobe Arabic" w:hAnsi="Adobe Arabic" w:cs="Adobe Arabic" w:hint="cs"/>
+          <w:sz w:val="32"/>
+          <w:szCs w:val="32"/>
+          <w:rtl/>
+          <w:lang w:bidi="fa-IR"/>
+        </w:rPr>
+        <w:t xml:space="preserve">روش بهتر اینه که ما با استفاده از داده هایی که داریم (همین 10000 تا عکس) یک سری پارامتر رو </w:t>
+      </w:r>
+      <w:r>
+        <w:rPr>
+          <w:rFonts w:ascii="Adobe Arabic" w:hAnsi="Adobe Arabic" w:cs="Adobe Arabic"/>
+          <w:sz w:val="32"/>
+          <w:szCs w:val="32"/>
+          <w:lang w:bidi="fa-IR"/>
+        </w:rPr>
+        <w:t>train</w:t>
+      </w:r>
+      <w:bookmarkStart w:id="0" w:name="_GoBack"/>
+      <w:bookmarkEnd w:id="0"/>
+      <w:r>
+        <w:rPr>
+          <w:rFonts w:ascii="Adobe Arabic" w:hAnsi="Adobe Arabic" w:cs="Adobe Arabic" w:hint="cs"/>
+          <w:sz w:val="32"/>
+          <w:szCs w:val="32"/>
+          <w:rtl/>
+          <w:lang w:bidi="fa-IR"/>
+        </w:rPr>
+        <w:t xml:space="preserve"> کنیم مثلا طبق نمودار اگر فرض کنید که اون عکس های </w:t>
       </w:r>
       <w:r>
         <w:rPr>
@@ -951,7 +1022,7 @@
       <w:pPr>
         <w:bidi/>
         <w:rPr>
-          <w:rFonts w:ascii="Adobe Arabic" w:hAnsi="Adobe Arabic" w:cs="Adobe Arabic" w:hint="cs"/>
+          <w:rFonts w:ascii="Adobe Arabic" w:hAnsi="Adobe Arabic" w:cs="Adobe Arabic"/>
           <w:sz w:val="32"/>
           <w:szCs w:val="32"/>
           <w:rtl/>
@@ -1072,7 +1143,7 @@
       <w:pPr>
         <w:bidi/>
         <w:rPr>
-          <w:rFonts w:ascii="Adobe Arabic" w:hAnsi="Adobe Arabic" w:cs="Adobe Arabic" w:hint="cs"/>
+          <w:rFonts w:ascii="Adobe Arabic" w:hAnsi="Adobe Arabic" w:cs="Adobe Arabic"/>
           <w:sz w:val="32"/>
           <w:szCs w:val="32"/>
           <w:rtl/>
@@ -1223,7 +1294,7 @@
       <w:pPr>
         <w:bidi/>
         <w:rPr>
-          <w:rFonts w:ascii="Adobe Arabic" w:hAnsi="Adobe Arabic" w:cs="Adobe Arabic" w:hint="cs"/>
+          <w:rFonts w:ascii="Adobe Arabic" w:hAnsi="Adobe Arabic" w:cs="Adobe Arabic"/>
           <w:sz w:val="32"/>
           <w:szCs w:val="32"/>
           <w:rtl/>
@@ -1249,26 +1320,24 @@
         </w:rPr>
         <w:sym w:font="Wingdings" w:char="F04A"/>
       </w:r>
-      <w:bookmarkStart w:id="0" w:name="_GoBack"/>
-      <w:bookmarkEnd w:id="0"/>
-    </w:p>
-    <w:p>
-      <w:pPr>
-        <w:bidi/>
-        <w:rPr>
-          <w:rFonts w:ascii="Adobe Arabic" w:hAnsi="Adobe Arabic" w:cs="Adobe Arabic" w:hint="cs"/>
-          <w:sz w:val="32"/>
-          <w:szCs w:val="32"/>
-          <w:rtl/>
-          <w:lang w:bidi="fa-IR"/>
-        </w:rPr>
-      </w:pPr>
-    </w:p>
-    <w:p>
-      <w:pPr>
-        <w:bidi/>
-        <w:rPr>
-          <w:rFonts w:ascii="Adobe Arabic" w:hAnsi="Adobe Arabic" w:cs="Adobe Arabic" w:hint="cs"/>
+    </w:p>
+    <w:p>
+      <w:pPr>
+        <w:bidi/>
+        <w:rPr>
+          <w:rFonts w:ascii="Adobe Arabic" w:hAnsi="Adobe Arabic" w:cs="Adobe Arabic"/>
+          <w:sz w:val="32"/>
+          <w:szCs w:val="32"/>
+          <w:rtl/>
+          <w:lang w:bidi="fa-IR"/>
+        </w:rPr>
+      </w:pPr>
+    </w:p>
+    <w:p>
+      <w:pPr>
+        <w:bidi/>
+        <w:rPr>
+          <w:rFonts w:ascii="Adobe Arabic" w:hAnsi="Adobe Arabic" w:cs="Adobe Arabic"/>
           <w:sz w:val="32"/>
           <w:szCs w:val="32"/>
           <w:rtl/>

</xml_diff>